<commit_message>
Correct UML diagram by adding virtual and override keyword
</commit_message>
<xml_diff>
--- a/CreditTask/7.2C_Iteration6/7-2C_Iteration6.docx
+++ b/CreditTask/7.2C_Iteration6/7-2C_Iteration6.docx
@@ -5652,25 +5652,7 @@
           <w:sz w:val="16"/>
           <w:szCs w:val="16"/>
         </w:rPr>
-        <w:t xml:space="preserve"> == '</w:t>
-      </w:r>
-      <w:proofErr w:type="spellStart"/>
-      <w:r>
-        <w:rPr>
-          <w:rFonts w:ascii="Courier New" w:hAnsi="Courier New" w:cs="Courier New"/>
-          <w:sz w:val="16"/>
-          <w:szCs w:val="16"/>
-        </w:rPr>
-        <w:t>i</w:t>
-      </w:r>
-      <w:proofErr w:type="spellEnd"/>
-      <w:r>
-        <w:rPr>
-          <w:rFonts w:ascii="Courier New" w:hAnsi="Courier New" w:cs="Courier New"/>
-          <w:sz w:val="16"/>
-          <w:szCs w:val="16"/>
-        </w:rPr>
-        <w:t>' ||</w:t>
+        <w:t xml:space="preserve"> == 'i' ||</w:t>
       </w:r>
     </w:p>
     <w:p>
@@ -17449,10 +17431,10 @@
           <w:noProof/>
         </w:rPr>
         <w:drawing>
-          <wp:inline distT="0" distB="0" distL="0" distR="0" wp14:anchorId="4919AE01" wp14:editId="1C21784F">
-            <wp:extent cx="6645910" cy="7438390"/>
-            <wp:effectExtent l="0" t="0" r="0" b="3810"/>
-            <wp:docPr id="595286336" name="Picture 3" descr="A diagram of a computer program&#10;&#10;AI-generated content may be incorrect."/>
+          <wp:inline distT="0" distB="0" distL="0" distR="0" wp14:anchorId="4919AE01" wp14:editId="1DEDA616">
+            <wp:extent cx="6645910" cy="7225451"/>
+            <wp:effectExtent l="0" t="0" r="0" b="1270"/>
+            <wp:docPr id="595286336" name="Picture 3"/>
             <wp:cNvGraphicFramePr>
               <a:graphicFrameLocks xmlns:a="http://schemas.openxmlformats.org/drawingml/2006/main" noChangeAspect="1"/>
             </wp:cNvGraphicFramePr>
@@ -17460,7 +17442,7 @@
               <a:graphicData uri="http://schemas.openxmlformats.org/drawingml/2006/picture">
                 <pic:pic xmlns:pic="http://schemas.openxmlformats.org/drawingml/2006/picture">
                   <pic:nvPicPr>
-                    <pic:cNvPr id="595286336" name="Picture 3" descr="A diagram of a computer program&#10;&#10;AI-generated content may be incorrect."/>
+                    <pic:cNvPr id="595286336" name="Picture 3"/>
                     <pic:cNvPicPr/>
                   </pic:nvPicPr>
                   <pic:blipFill>
@@ -17478,7 +17460,7 @@
                   <pic:spPr>
                     <a:xfrm>
                       <a:off x="0" y="0"/>
-                      <a:ext cx="6645910" cy="7438390"/>
+                      <a:ext cx="6645910" cy="7225451"/>
                     </a:xfrm>
                     <a:prstGeom prst="rect">
                       <a:avLst/>

</xml_diff>